<commit_message>
Assignment pos design add
</commit_message>
<xml_diff>
--- a/notes/Css/css.docx
+++ b/notes/Css/css.docx
@@ -6364,7 +6364,6 @@
           <w:tab w:val="left" w:pos="1724"/>
         </w:tabs>
         <w:rPr>
-          <w:rFonts w:hint="cs"/>
           <w:b/>
           <w:bCs/>
           <w:sz w:val="32"/>
@@ -6379,7 +6378,6 @@
           <w:tab w:val="left" w:pos="1724"/>
         </w:tabs>
         <w:rPr>
-          <w:rFonts w:hint="cs"/>
           <w:cs/>
         </w:rPr>
       </w:pPr>
@@ -6490,15 +6488,399 @@
           <w:rFonts w:hint="cs"/>
           <w:cs/>
         </w:rPr>
-        <w:t>එකට ගෙන ඒමට</w:t>
-      </w:r>
-      <w:r>
-        <w:rPr>
-          <w:rFonts w:hint="cs"/>
-          <w:cs/>
-        </w:rPr>
+        <w:t>එකට ගෙන ඒමට (</w:t>
+      </w:r>
+      <w:r>
+        <w:t xml:space="preserve">center </w:t>
+      </w:r>
+      <w:r>
+        <w:rPr>
+          <w:rFonts w:hint="cs"/>
+          <w:cs/>
+        </w:rPr>
+        <w:t xml:space="preserve">වෙනුවට </w:t>
+      </w:r>
+      <w:r>
+        <w:t>flex-</w:t>
+      </w:r>
+      <w:proofErr w:type="spellStart"/>
+      <w:r>
+        <w:t>start,flex</w:t>
+      </w:r>
+      <w:proofErr w:type="spellEnd"/>
+      <w:r>
+        <w:t xml:space="preserve">-end </w:t>
+      </w:r>
+      <w:r>
+        <w:t xml:space="preserve"> , space-evenly </w:t>
+      </w:r>
+      <w:r>
+        <w:rPr>
+          <w:rFonts w:hint="cs"/>
+          <w:cs/>
+        </w:rPr>
+        <w:t>මේවා යෙදිය හැකිය</w:t>
+      </w:r>
+    </w:p>
+    <w:p>
+      <w:pPr>
+        <w:tabs>
+          <w:tab w:val="left" w:pos="1724"/>
+        </w:tabs>
+      </w:pPr>
+    </w:p>
+    <w:p>
+      <w:pPr>
+        <w:tabs>
+          <w:tab w:val="left" w:pos="1724"/>
+        </w:tabs>
+        <w:rPr>
+          <w:cs/>
+        </w:rPr>
+      </w:pPr>
+      <w:r>
+        <w:t>flex-direction: column</w:t>
+      </w:r>
+      <w:r>
+        <w:rPr>
+          <w:rFonts w:hint="cs"/>
+          <w:cs/>
+        </w:rPr>
+        <w:t xml:space="preserve"> හරි </w:t>
+      </w:r>
+      <w:r>
+        <w:rPr>
+          <w:rFonts w:hint="cs"/>
+          <w:cs/>
+        </w:rPr>
+        <w:t xml:space="preserve">  </w:t>
+      </w:r>
+      <w:r>
+        <w:t xml:space="preserve">row  </w:t>
+      </w:r>
+      <w:r>
+        <w:sym w:font="Wingdings" w:char="F0E0"/>
+      </w:r>
+      <w:r>
         <w:t xml:space="preserve"> </w:t>
       </w:r>
+      <w:proofErr w:type="spellStart"/>
+      <w:r>
+        <w:t>row</w:t>
+      </w:r>
+      <w:proofErr w:type="spellEnd"/>
+      <w:r>
+        <w:t xml:space="preserve"> </w:t>
+      </w:r>
+      <w:r>
+        <w:rPr>
+          <w:rFonts w:hint="cs"/>
+          <w:cs/>
+        </w:rPr>
+        <w:t xml:space="preserve">විදියට තියෙන ඒවා </w:t>
+      </w:r>
+      <w:r>
+        <w:t xml:space="preserve">column </w:t>
+      </w:r>
+      <w:r>
+        <w:rPr>
+          <w:rFonts w:hint="cs"/>
+          <w:cs/>
+        </w:rPr>
+        <w:t xml:space="preserve">කරන්න පුළුවන් </w:t>
+      </w:r>
+      <w:r>
+        <w:t xml:space="preserve">column </w:t>
+      </w:r>
+      <w:r>
+        <w:rPr>
+          <w:rFonts w:hint="cs"/>
+          <w:cs/>
+        </w:rPr>
+        <w:t xml:space="preserve">විදියට තියෙන ඒවා </w:t>
+      </w:r>
+      <w:r>
+        <w:t xml:space="preserve">row </w:t>
+      </w:r>
+      <w:r>
+        <w:rPr>
+          <w:rFonts w:hint="cs"/>
+          <w:cs/>
+        </w:rPr>
+        <w:t>කරන්න පුළුවන්.</w:t>
+      </w:r>
+    </w:p>
+    <w:p>
+      <w:pPr>
+        <w:tabs>
+          <w:tab w:val="left" w:pos="1724"/>
+        </w:tabs>
+      </w:pPr>
+    </w:p>
+    <w:p>
+      <w:pPr>
+        <w:tabs>
+          <w:tab w:val="left" w:pos="1724"/>
+        </w:tabs>
+      </w:pPr>
+      <w:r>
+        <w:t>flex</w:t>
+      </w:r>
+      <w:r>
+        <w:t xml:space="preserve">-wrap: </w:t>
+      </w:r>
+      <w:proofErr w:type="gramStart"/>
+      <w:r>
+        <w:t>wrap</w:t>
+      </w:r>
+      <w:r>
+        <w:t xml:space="preserve"> ;</w:t>
+      </w:r>
+      <w:proofErr w:type="gramEnd"/>
+      <w:r>
+        <w:t xml:space="preserve"> </w:t>
+      </w:r>
+      <w:r>
+        <w:sym w:font="Wingdings" w:char="F0E0"/>
+      </w:r>
+      <w:r>
+        <w:t xml:space="preserve"> </w:t>
+      </w:r>
+      <w:r>
+        <w:rPr>
+          <w:rFonts w:hint="cs"/>
+          <w:cs/>
+        </w:rPr>
+        <w:t xml:space="preserve">මේක යෙදුවහම එක </w:t>
+      </w:r>
+      <w:r>
+        <w:t xml:space="preserve">line </w:t>
+      </w:r>
+      <w:r>
+        <w:rPr>
+          <w:rFonts w:hint="cs"/>
+          <w:cs/>
+        </w:rPr>
+        <w:t xml:space="preserve">එකේ තියෙන ඒවා වැඩිනම් </w:t>
+      </w:r>
+      <w:r>
+        <w:t xml:space="preserve">line </w:t>
+      </w:r>
+      <w:r>
+        <w:rPr>
+          <w:rFonts w:hint="cs"/>
+          <w:cs/>
+        </w:rPr>
+        <w:t xml:space="preserve">එකේ තියන්න පුළුවන් ප්‍රමාණය තියල වැඩි ඒවා අනිත් </w:t>
+      </w:r>
+      <w:r>
+        <w:t xml:space="preserve">line </w:t>
+      </w:r>
+      <w:r>
+        <w:rPr>
+          <w:rFonts w:hint="cs"/>
+          <w:cs/>
+        </w:rPr>
+        <w:t>එකට ගෙනියනවා.</w:t>
+      </w:r>
+      <w:r>
+        <w:t xml:space="preserve">default </w:t>
+      </w:r>
+      <w:r>
+        <w:rPr>
+          <w:rFonts w:hint="cs"/>
+          <w:cs/>
+        </w:rPr>
+        <w:t xml:space="preserve">තියෙන්නෙ </w:t>
+      </w:r>
+      <w:proofErr w:type="spellStart"/>
+      <w:r>
+        <w:t>nowrap</w:t>
+      </w:r>
+      <w:proofErr w:type="spellEnd"/>
+    </w:p>
+    <w:p>
+      <w:pPr>
+        <w:tabs>
+          <w:tab w:val="left" w:pos="1724"/>
+        </w:tabs>
+      </w:pPr>
+    </w:p>
+    <w:p>
+      <w:pPr>
+        <w:tabs>
+          <w:tab w:val="left" w:pos="1724"/>
+        </w:tabs>
+      </w:pPr>
+      <w:r>
+        <w:t xml:space="preserve"> </w:t>
+      </w:r>
+    </w:p>
+    <w:p>
+      <w:pPr>
+        <w:tabs>
+          <w:tab w:val="left" w:pos="1724"/>
+        </w:tabs>
+        <w:rPr>
+          <w:cs/>
+        </w:rPr>
+      </w:pPr>
+      <w:r>
+        <w:t>flex</w:t>
+      </w:r>
+      <w:r>
+        <w:t xml:space="preserve">-shrink:0 </w:t>
+      </w:r>
+      <w:r>
+        <w:sym w:font="Wingdings" w:char="F0E0"/>
+      </w:r>
+      <w:r>
+        <w:t xml:space="preserve"> </w:t>
+      </w:r>
+      <w:r>
+        <w:rPr>
+          <w:rFonts w:hint="cs"/>
+          <w:cs/>
+        </w:rPr>
+        <w:t xml:space="preserve">මේක </w:t>
+      </w:r>
+      <w:r>
+        <w:t xml:space="preserve">default </w:t>
+      </w:r>
+      <w:r>
+        <w:rPr>
+          <w:rFonts w:hint="cs"/>
+          <w:cs/>
+        </w:rPr>
+        <w:t xml:space="preserve">තියෙන්නෙ 1 </w:t>
+      </w:r>
+      <w:r>
+        <w:rPr>
+          <w:rFonts w:hint="cs"/>
+          <w:cs/>
+        </w:rPr>
+        <w:t xml:space="preserve">මේක යෙදුවහම </w:t>
+      </w:r>
+      <w:r>
+        <w:rPr>
+          <w:rFonts w:hint="cs"/>
+          <w:cs/>
+        </w:rPr>
+        <w:t xml:space="preserve">අදාල </w:t>
+      </w:r>
+      <w:r>
+        <w:t xml:space="preserve">property </w:t>
+      </w:r>
+      <w:r>
+        <w:rPr>
+          <w:rFonts w:hint="cs"/>
+          <w:cs/>
+        </w:rPr>
+        <w:t xml:space="preserve">එකේ </w:t>
+      </w:r>
+      <w:r>
+        <w:t xml:space="preserve">size </w:t>
+      </w:r>
+      <w:r>
+        <w:rPr>
+          <w:rFonts w:hint="cs"/>
+          <w:cs/>
+        </w:rPr>
+        <w:t>එක දෙනවා පිට පැනලා හරි</w:t>
+      </w:r>
+      <w:r>
+        <w:rPr>
+          <w:rFonts w:hint="cs"/>
+          <w:cs/>
+        </w:rPr>
+        <w:t>.</w:t>
+      </w:r>
+    </w:p>
+    <w:p>
+      <w:pPr>
+        <w:tabs>
+          <w:tab w:val="left" w:pos="1724"/>
+        </w:tabs>
+      </w:pPr>
+    </w:p>
+    <w:p>
+      <w:pPr>
+        <w:tabs>
+          <w:tab w:val="left" w:pos="1724"/>
+        </w:tabs>
+        <w:rPr>
+          <w:cs/>
+        </w:rPr>
+      </w:pPr>
+      <w:r>
+        <w:rPr>
+          <w:rFonts w:hint="cs"/>
+          <w:cs/>
+        </w:rPr>
+        <w:t xml:space="preserve"> </w:t>
+      </w:r>
+    </w:p>
+    <w:p>
+      <w:pPr>
+        <w:tabs>
+          <w:tab w:val="left" w:pos="1724"/>
+        </w:tabs>
+      </w:pPr>
+      <w:r>
+        <w:t>F</w:t>
+      </w:r>
+      <w:r>
+        <w:t>lex</w:t>
+      </w:r>
+      <w:r>
+        <w:t xml:space="preserve">-grow: 1 </w:t>
+      </w:r>
+      <w:r>
+        <w:sym w:font="Wingdings" w:char="F0E0"/>
+      </w:r>
+      <w:r>
+        <w:t xml:space="preserve"> </w:t>
+      </w:r>
+      <w:r>
+        <w:rPr>
+          <w:rFonts w:hint="cs"/>
+          <w:cs/>
+        </w:rPr>
+        <w:t xml:space="preserve">මේක යෙදුවහම අදාල </w:t>
+      </w:r>
+      <w:proofErr w:type="spellStart"/>
+      <w:r>
+        <w:t>conterner</w:t>
+      </w:r>
+      <w:proofErr w:type="spellEnd"/>
+      <w:r>
+        <w:t xml:space="preserve"> </w:t>
+      </w:r>
+      <w:r>
+        <w:rPr>
+          <w:rFonts w:hint="cs"/>
+          <w:cs/>
+        </w:rPr>
+        <w:t xml:space="preserve">එකේ </w:t>
+      </w:r>
+      <w:r>
+        <w:t xml:space="preserve">width </w:t>
+      </w:r>
+      <w:r>
+        <w:rPr>
+          <w:rFonts w:hint="cs"/>
+          <w:cs/>
+        </w:rPr>
+        <w:t xml:space="preserve">එකම </w:t>
+      </w:r>
+      <w:proofErr w:type="gramStart"/>
+      <w:r>
+        <w:rPr>
+          <w:rFonts w:hint="cs"/>
+          <w:cs/>
+        </w:rPr>
+        <w:t>ගන්නවා</w:t>
+      </w:r>
       <w:r>
         <w:rPr>
           <w:rFonts w:hint="cs"/>
@@ -6506,282 +6888,172 @@
         </w:rPr>
         <w:t>(</w:t>
       </w:r>
-      <w:r>
-        <w:t xml:space="preserve">center </w:t>
-      </w:r>
-      <w:r>
-        <w:rPr>
-          <w:rFonts w:hint="cs"/>
-          <w:cs/>
-        </w:rPr>
-        <w:t xml:space="preserve">වෙනුවට </w:t>
-      </w:r>
-      <w:r>
-        <w:t>flex-</w:t>
+      <w:proofErr w:type="gramEnd"/>
+      <w:r>
+        <w:rPr>
+          <w:rFonts w:hint="cs"/>
+          <w:cs/>
+        </w:rPr>
+        <w:t xml:space="preserve">මේකෙ </w:t>
+      </w:r>
+      <w:r>
+        <w:t xml:space="preserve">default </w:t>
+      </w:r>
+      <w:r>
+        <w:rPr>
+          <w:rFonts w:hint="cs"/>
+          <w:cs/>
+        </w:rPr>
+        <w:t>තියෙන්නෙ 0) 1 වෙනුවට 2,3,4 ... මේ වගේ යයොදන්න පුළුවන්.</w:t>
+      </w:r>
+    </w:p>
+    <w:p>
+      <w:pPr>
+        <w:tabs>
+          <w:tab w:val="left" w:pos="1724"/>
+        </w:tabs>
+      </w:pPr>
+    </w:p>
+    <w:p>
+      <w:pPr>
+        <w:tabs>
+          <w:tab w:val="left" w:pos="1724"/>
+        </w:tabs>
+      </w:pPr>
+      <w:r>
+        <w:rPr>
+          <w:rFonts w:hint="cs"/>
+          <w:cs/>
+        </w:rPr>
+        <w:t xml:space="preserve"> </w:t>
+      </w:r>
+      <w:r>
+        <w:t xml:space="preserve">Flex-basis: 300px; </w:t>
+      </w:r>
+      <w:r>
+        <w:sym w:font="Wingdings" w:char="F0E0"/>
+      </w:r>
+      <w:r>
+        <w:t xml:space="preserve"> width </w:t>
+      </w:r>
+      <w:r>
+        <w:rPr>
+          <w:rFonts w:hint="cs"/>
+          <w:cs/>
+        </w:rPr>
+        <w:t>එකේ ප්‍රමානෙම ගන්නෙ නෑ 300</w:t>
       </w:r>
       <w:proofErr w:type="spellStart"/>
       <w:r>
-        <w:t>start,flex</w:t>
+        <w:t>px</w:t>
       </w:r>
       <w:proofErr w:type="spellEnd"/>
       <w:r>
-        <w:t xml:space="preserve">-end </w:t>
-      </w:r>
-      <w:r>
         <w:t xml:space="preserve"> </w:t>
       </w:r>
       <w:r>
-        <w:t xml:space="preserve">, space-evenly </w:t>
-      </w:r>
-      <w:r>
-        <w:rPr>
-          <w:rFonts w:hint="cs"/>
-          <w:cs/>
-        </w:rPr>
-        <w:t>මේවා යෙදිය හැකිය</w:t>
-      </w:r>
-    </w:p>
-    <w:p>
-      <w:pPr>
-        <w:tabs>
-          <w:tab w:val="left" w:pos="1724"/>
-        </w:tabs>
-      </w:pPr>
-    </w:p>
-    <w:p>
-      <w:pPr>
-        <w:tabs>
-          <w:tab w:val="left" w:pos="1724"/>
-        </w:tabs>
-        <w:rPr>
-          <w:rFonts w:hint="cs"/>
-          <w:cs/>
-        </w:rPr>
-      </w:pPr>
-      <w:r>
-        <w:t>flex-direction: column</w:t>
-      </w:r>
-      <w:r>
-        <w:rPr>
-          <w:rFonts w:hint="cs"/>
-          <w:cs/>
-        </w:rPr>
-        <w:t xml:space="preserve"> හරි </w:t>
-      </w:r>
-      <w:r>
-        <w:rPr>
-          <w:rFonts w:hint="cs"/>
-          <w:cs/>
-        </w:rPr>
-        <w:t xml:space="preserve">  </w:t>
-      </w:r>
-      <w:r>
-        <w:t xml:space="preserve">row  </w:t>
+        <w:rPr>
+          <w:rFonts w:hint="cs"/>
+          <w:cs/>
+        </w:rPr>
+        <w:t>කර ගන්නවා.</w:t>
+      </w:r>
+    </w:p>
+    <w:p>
+      <w:pPr>
+        <w:tabs>
+          <w:tab w:val="left" w:pos="1724"/>
+        </w:tabs>
+      </w:pPr>
+    </w:p>
+    <w:p>
+      <w:pPr>
+        <w:tabs>
+          <w:tab w:val="left" w:pos="1724"/>
+        </w:tabs>
+      </w:pPr>
+    </w:p>
+    <w:p>
+      <w:pPr>
+        <w:tabs>
+          <w:tab w:val="left" w:pos="1724"/>
+        </w:tabs>
+      </w:pPr>
+      <w:r>
+        <w:t xml:space="preserve">Align-self: self-start </w:t>
       </w:r>
       <w:r>
         <w:sym w:font="Wingdings" w:char="F0E0"/>
       </w:r>
       <w:r>
+        <w:t xml:space="preserve"> start </w:t>
+      </w:r>
+      <w:r>
+        <w:rPr>
+          <w:rFonts w:hint="cs"/>
+          <w:cs/>
+        </w:rPr>
+        <w:t xml:space="preserve">කරපු තැනට යනවා </w:t>
+      </w:r>
+      <w:proofErr w:type="gramStart"/>
+      <w:r>
+        <w:rPr>
+          <w:rFonts w:hint="cs"/>
+          <w:cs/>
+        </w:rPr>
+        <w:t>( මේ</w:t>
+      </w:r>
+      <w:proofErr w:type="gramEnd"/>
+      <w:r>
+        <w:rPr>
+          <w:rFonts w:hint="cs"/>
+          <w:cs/>
+        </w:rPr>
+        <w:t xml:space="preserve"> ව</w:t>
+      </w:r>
+      <w:r>
+        <w:rPr>
+          <w:rFonts w:hint="cs"/>
+          <w:cs/>
+        </w:rPr>
+        <w:t xml:space="preserve">ෙනුවට </w:t>
+      </w:r>
+      <w:r>
+        <w:t xml:space="preserve">self-end </w:t>
+      </w:r>
+      <w:r>
+        <w:rPr>
+          <w:rFonts w:hint="cs"/>
+          <w:cs/>
+        </w:rPr>
+        <w:t>ද යෙදිය හැකිය)</w:t>
+      </w:r>
+    </w:p>
+    <w:p>
+      <w:pPr>
+        <w:tabs>
+          <w:tab w:val="left" w:pos="1724"/>
+        </w:tabs>
+      </w:pPr>
+    </w:p>
+    <w:p>
+      <w:pPr>
+        <w:tabs>
+          <w:tab w:val="left" w:pos="1724"/>
+        </w:tabs>
+        <w:rPr>
+          <w:cs/>
+        </w:rPr>
+      </w:pPr>
+      <w:r>
+        <w:t xml:space="preserve">Order:1 </w:t>
+      </w:r>
+      <w:r>
+        <w:sym w:font="Wingdings" w:char="F0E0"/>
+      </w:r>
+      <w:r>
         <w:t xml:space="preserve"> </w:t>
       </w:r>
-      <w:proofErr w:type="spellStart"/>
-      <w:r>
-        <w:t>row</w:t>
-      </w:r>
-      <w:proofErr w:type="spellEnd"/>
-      <w:r>
-        <w:t xml:space="preserve"> </w:t>
-      </w:r>
-      <w:r>
-        <w:rPr>
-          <w:rFonts w:hint="cs"/>
-          <w:cs/>
-        </w:rPr>
-        <w:t xml:space="preserve">විදියට තියෙන ඒවා </w:t>
-      </w:r>
-      <w:r>
-        <w:t xml:space="preserve">column </w:t>
-      </w:r>
-      <w:r>
-        <w:rPr>
-          <w:rFonts w:hint="cs"/>
-          <w:cs/>
-        </w:rPr>
-        <w:t xml:space="preserve">කරන්න පුළුවන් </w:t>
-      </w:r>
-      <w:r>
-        <w:t xml:space="preserve">column </w:t>
-      </w:r>
-      <w:r>
-        <w:rPr>
-          <w:rFonts w:hint="cs"/>
-          <w:cs/>
-        </w:rPr>
-        <w:t xml:space="preserve">විදියට තියෙන ඒවා </w:t>
-      </w:r>
-      <w:r>
-        <w:t xml:space="preserve">row </w:t>
-      </w:r>
-      <w:r>
-        <w:rPr>
-          <w:rFonts w:hint="cs"/>
-          <w:cs/>
-        </w:rPr>
-        <w:t>කරන්න පුළුවන්.</w:t>
-      </w:r>
-    </w:p>
-    <w:p>
-      <w:pPr>
-        <w:tabs>
-          <w:tab w:val="left" w:pos="1724"/>
-        </w:tabs>
-      </w:pPr>
-    </w:p>
-    <w:p>
-      <w:pPr>
-        <w:tabs>
-          <w:tab w:val="left" w:pos="1724"/>
-        </w:tabs>
-      </w:pPr>
-      <w:r>
-        <w:t>flex</w:t>
-      </w:r>
-      <w:r>
-        <w:t xml:space="preserve">-wrap: </w:t>
-      </w:r>
-      <w:proofErr w:type="gramStart"/>
-      <w:r>
-        <w:t>wrap</w:t>
-      </w:r>
-      <w:r>
-        <w:t xml:space="preserve"> ;</w:t>
-      </w:r>
-      <w:proofErr w:type="gramEnd"/>
-      <w:r>
-        <w:t xml:space="preserve"> </w:t>
-      </w:r>
-      <w:r>
-        <w:sym w:font="Wingdings" w:char="F0E0"/>
-      </w:r>
-      <w:r>
-        <w:t xml:space="preserve"> </w:t>
-      </w:r>
-      <w:r>
-        <w:rPr>
-          <w:rFonts w:hint="cs"/>
-          <w:cs/>
-        </w:rPr>
-        <w:t xml:space="preserve">මේක යෙදුවහම එක </w:t>
-      </w:r>
-      <w:r>
-        <w:t xml:space="preserve">line </w:t>
-      </w:r>
-      <w:r>
-        <w:rPr>
-          <w:rFonts w:hint="cs"/>
-          <w:cs/>
-        </w:rPr>
-        <w:t xml:space="preserve">එකේ තියෙන ඒවා වැඩිනම් </w:t>
-      </w:r>
-      <w:r>
-        <w:t xml:space="preserve">line </w:t>
-      </w:r>
-      <w:r>
-        <w:rPr>
-          <w:rFonts w:hint="cs"/>
-          <w:cs/>
-        </w:rPr>
-        <w:t xml:space="preserve">එකේ තියන්න පුළුවන් ප්‍රමාණය තියල වැඩි ඒවා අනිත් </w:t>
-      </w:r>
-      <w:r>
-        <w:t xml:space="preserve">line </w:t>
-      </w:r>
-      <w:r>
-        <w:rPr>
-          <w:rFonts w:hint="cs"/>
-          <w:cs/>
-        </w:rPr>
-        <w:t>එකට ගෙනියනවා.</w:t>
-      </w:r>
-      <w:r>
-        <w:t xml:space="preserve">default </w:t>
-      </w:r>
-      <w:r>
-        <w:rPr>
-          <w:rFonts w:hint="cs"/>
-          <w:cs/>
-        </w:rPr>
-        <w:t xml:space="preserve">තියෙන්නෙ </w:t>
-      </w:r>
-      <w:proofErr w:type="spellStart"/>
-      <w:r>
-        <w:t>nowrap</w:t>
-      </w:r>
-      <w:proofErr w:type="spellEnd"/>
-    </w:p>
-    <w:p>
-      <w:pPr>
-        <w:tabs>
-          <w:tab w:val="left" w:pos="1724"/>
-        </w:tabs>
-      </w:pPr>
-    </w:p>
-    <w:p>
-      <w:pPr>
-        <w:tabs>
-          <w:tab w:val="left" w:pos="1724"/>
-        </w:tabs>
-      </w:pPr>
-      <w:r>
-        <w:t xml:space="preserve"> </w:t>
-      </w:r>
-    </w:p>
-    <w:p>
-      <w:pPr>
-        <w:tabs>
-          <w:tab w:val="left" w:pos="1724"/>
-        </w:tabs>
-        <w:rPr>
-          <w:rFonts w:hint="cs"/>
-          <w:cs/>
-        </w:rPr>
-      </w:pPr>
-      <w:r>
-        <w:t>flex</w:t>
-      </w:r>
-      <w:r>
-        <w:t xml:space="preserve">-shrink:0 </w:t>
-      </w:r>
-      <w:r>
-        <w:sym w:font="Wingdings" w:char="F0E0"/>
-      </w:r>
-      <w:r>
-        <w:t xml:space="preserve"> </w:t>
-      </w:r>
-      <w:r>
-        <w:rPr>
-          <w:rFonts w:hint="cs"/>
-          <w:cs/>
-        </w:rPr>
-        <w:t xml:space="preserve">මේක </w:t>
-      </w:r>
-      <w:r>
-        <w:t xml:space="preserve">default </w:t>
-      </w:r>
-      <w:r>
-        <w:rPr>
-          <w:rFonts w:hint="cs"/>
-          <w:cs/>
-        </w:rPr>
-        <w:t xml:space="preserve">තියෙන්නෙ 1 </w:t>
-      </w:r>
-      <w:r>
-        <w:rPr>
-          <w:rFonts w:hint="cs"/>
-          <w:cs/>
-        </w:rPr>
-        <w:t xml:space="preserve">මේක යෙදුවහම </w:t>
-      </w:r>
       <w:r>
         <w:rPr>
           <w:rFonts w:hint="cs"/>
@@ -6790,301 +7062,6 @@
         <w:t xml:space="preserve">අදාල </w:t>
       </w:r>
       <w:r>
-        <w:t xml:space="preserve">property </w:t>
-      </w:r>
-      <w:r>
-        <w:rPr>
-          <w:rFonts w:hint="cs"/>
-          <w:cs/>
-        </w:rPr>
-        <w:t xml:space="preserve">එකේ </w:t>
-      </w:r>
-      <w:r>
-        <w:t xml:space="preserve">size </w:t>
-      </w:r>
-      <w:r>
-        <w:rPr>
-          <w:rFonts w:hint="cs"/>
-          <w:cs/>
-        </w:rPr>
-        <w:t>එක දෙනවා පිට පැනලා හරි</w:t>
-      </w:r>
-      <w:r>
-        <w:rPr>
-          <w:rFonts w:hint="cs"/>
-          <w:cs/>
-        </w:rPr>
-        <w:t>.</w:t>
-      </w:r>
-    </w:p>
-    <w:p>
-      <w:pPr>
-        <w:tabs>
-          <w:tab w:val="left" w:pos="1724"/>
-        </w:tabs>
-      </w:pPr>
-    </w:p>
-    <w:p>
-      <w:pPr>
-        <w:tabs>
-          <w:tab w:val="left" w:pos="1724"/>
-        </w:tabs>
-        <w:rPr>
-          <w:rFonts w:hint="cs"/>
-          <w:cs/>
-        </w:rPr>
-      </w:pPr>
-      <w:r>
-        <w:rPr>
-          <w:rFonts w:hint="cs"/>
-          <w:cs/>
-        </w:rPr>
-        <w:t xml:space="preserve"> </w:t>
-      </w:r>
-    </w:p>
-    <w:p>
-      <w:pPr>
-        <w:tabs>
-          <w:tab w:val="left" w:pos="1724"/>
-        </w:tabs>
-      </w:pPr>
-      <w:r>
-        <w:t>F</w:t>
-      </w:r>
-      <w:r>
-        <w:t>lex</w:t>
-      </w:r>
-      <w:r>
-        <w:t xml:space="preserve">-grow: 1 </w:t>
-      </w:r>
-      <w:r>
-        <w:sym w:font="Wingdings" w:char="F0E0"/>
-      </w:r>
-      <w:r>
-        <w:t xml:space="preserve"> </w:t>
-      </w:r>
-      <w:r>
-        <w:rPr>
-          <w:rFonts w:hint="cs"/>
-          <w:cs/>
-        </w:rPr>
-        <w:t xml:space="preserve">මේක යෙදුවහම අදාල </w:t>
-      </w:r>
-      <w:proofErr w:type="spellStart"/>
-      <w:r>
-        <w:t>conterner</w:t>
-      </w:r>
-      <w:proofErr w:type="spellEnd"/>
-      <w:r>
-        <w:t xml:space="preserve"> </w:t>
-      </w:r>
-      <w:r>
-        <w:rPr>
-          <w:rFonts w:hint="cs"/>
-          <w:cs/>
-        </w:rPr>
-        <w:t xml:space="preserve">එකේ </w:t>
-      </w:r>
-      <w:r>
-        <w:t xml:space="preserve">width </w:t>
-      </w:r>
-      <w:r>
-        <w:rPr>
-          <w:rFonts w:hint="cs"/>
-          <w:cs/>
-        </w:rPr>
-        <w:t xml:space="preserve">එකම </w:t>
-      </w:r>
-      <w:proofErr w:type="gramStart"/>
-      <w:r>
-        <w:rPr>
-          <w:rFonts w:hint="cs"/>
-          <w:cs/>
-        </w:rPr>
-        <w:t>ගන්නවා</w:t>
-      </w:r>
-      <w:r>
-        <w:rPr>
-          <w:rFonts w:hint="cs"/>
-          <w:cs/>
-        </w:rPr>
-        <w:t>(</w:t>
-      </w:r>
-      <w:proofErr w:type="gramEnd"/>
-      <w:r>
-        <w:rPr>
-          <w:rFonts w:hint="cs"/>
-          <w:cs/>
-        </w:rPr>
-        <w:t xml:space="preserve">මේකෙ </w:t>
-      </w:r>
-      <w:r>
-        <w:t xml:space="preserve">default </w:t>
-      </w:r>
-      <w:r>
-        <w:rPr>
-          <w:rFonts w:hint="cs"/>
-          <w:cs/>
-        </w:rPr>
-        <w:t>තියෙන්නෙ 0) 1 වෙනුවට 2,3,4 ... මේ වගේ යයොදන්න පුළුවන්.</w:t>
-      </w:r>
-    </w:p>
-    <w:p>
-      <w:pPr>
-        <w:tabs>
-          <w:tab w:val="left" w:pos="1724"/>
-        </w:tabs>
-      </w:pPr>
-    </w:p>
-    <w:p>
-      <w:pPr>
-        <w:tabs>
-          <w:tab w:val="left" w:pos="1724"/>
-        </w:tabs>
-      </w:pPr>
-      <w:r>
-        <w:rPr>
-          <w:rFonts w:hint="cs"/>
-          <w:cs/>
-        </w:rPr>
-        <w:t xml:space="preserve"> </w:t>
-      </w:r>
-      <w:r>
-        <w:t xml:space="preserve">Flex-basis: 300px; </w:t>
-      </w:r>
-      <w:r>
-        <w:sym w:font="Wingdings" w:char="F0E0"/>
-      </w:r>
-      <w:r>
-        <w:t xml:space="preserve"> width </w:t>
-      </w:r>
-      <w:r>
-        <w:rPr>
-          <w:rFonts w:hint="cs"/>
-          <w:cs/>
-        </w:rPr>
-        <w:t>එකේ ප්‍රමානෙම ගන්නෙ නෑ 300</w:t>
-      </w:r>
-      <w:proofErr w:type="spellStart"/>
-      <w:r>
-        <w:t>px</w:t>
-      </w:r>
-      <w:proofErr w:type="spellEnd"/>
-      <w:r>
-        <w:t xml:space="preserve"> </w:t>
-      </w:r>
-      <w:r>
-        <w:rPr>
-          <w:rFonts w:hint="cs"/>
-          <w:cs/>
-        </w:rPr>
-        <w:t>කර ගන්නවා.</w:t>
-      </w:r>
-    </w:p>
-    <w:p>
-      <w:pPr>
-        <w:tabs>
-          <w:tab w:val="left" w:pos="1724"/>
-        </w:tabs>
-      </w:pPr>
-    </w:p>
-    <w:p>
-      <w:pPr>
-        <w:tabs>
-          <w:tab w:val="left" w:pos="1724"/>
-        </w:tabs>
-      </w:pPr>
-    </w:p>
-    <w:p>
-      <w:pPr>
-        <w:tabs>
-          <w:tab w:val="left" w:pos="1724"/>
-        </w:tabs>
-      </w:pPr>
-      <w:r>
-        <w:t xml:space="preserve">Align-self: self-start </w:t>
-      </w:r>
-      <w:r>
-        <w:sym w:font="Wingdings" w:char="F0E0"/>
-      </w:r>
-      <w:r>
-        <w:t xml:space="preserve"> start </w:t>
-      </w:r>
-      <w:r>
-        <w:rPr>
-          <w:rFonts w:hint="cs"/>
-          <w:cs/>
-        </w:rPr>
-        <w:t xml:space="preserve">කරපු තැනට යනවා </w:t>
-      </w:r>
-      <w:proofErr w:type="gramStart"/>
-      <w:r>
-        <w:rPr>
-          <w:rFonts w:hint="cs"/>
-          <w:cs/>
-        </w:rPr>
-        <w:t>( මේ</w:t>
-      </w:r>
-      <w:proofErr w:type="gramEnd"/>
-      <w:r>
-        <w:rPr>
-          <w:rFonts w:hint="cs"/>
-          <w:cs/>
-        </w:rPr>
-        <w:t xml:space="preserve"> ව</w:t>
-      </w:r>
-      <w:r>
-        <w:rPr>
-          <w:rFonts w:hint="cs"/>
-          <w:cs/>
-        </w:rPr>
-        <w:t xml:space="preserve">ෙනුවට </w:t>
-      </w:r>
-      <w:r>
-        <w:t xml:space="preserve">self-end </w:t>
-      </w:r>
-      <w:r>
-        <w:rPr>
-          <w:rFonts w:hint="cs"/>
-          <w:cs/>
-        </w:rPr>
-        <w:t>ද යෙදිය හැකිය)</w:t>
-      </w:r>
-    </w:p>
-    <w:p>
-      <w:pPr>
-        <w:tabs>
-          <w:tab w:val="left" w:pos="1724"/>
-        </w:tabs>
-      </w:pPr>
-    </w:p>
-    <w:p>
-      <w:pPr>
-        <w:tabs>
-          <w:tab w:val="left" w:pos="1724"/>
-        </w:tabs>
-        <w:rPr>
-          <w:rFonts w:hint="cs"/>
-          <w:cs/>
-        </w:rPr>
-      </w:pPr>
-      <w:r>
-        <w:t xml:space="preserve">Order:1 </w:t>
-      </w:r>
-      <w:r>
-        <w:sym w:font="Wingdings" w:char="F0E0"/>
-      </w:r>
-      <w:r>
-        <w:t xml:space="preserve"> </w:t>
-      </w:r>
-      <w:r>
-        <w:rPr>
-          <w:rFonts w:hint="cs"/>
-          <w:cs/>
-        </w:rPr>
-        <w:t xml:space="preserve">අදාල </w:t>
-      </w:r>
-      <w:r>
         <w:t xml:space="preserve">flex item </w:t>
       </w:r>
       <w:r>
@@ -7110,9 +7087,6 @@
         <w:tabs>
           <w:tab w:val="left" w:pos="1724"/>
         </w:tabs>
-        <w:rPr>
-          <w:rFonts w:hint="cs"/>
-        </w:rPr>
       </w:pPr>
     </w:p>
     <w:p>
@@ -7283,7 +7257,6 @@
           <w:tab w:val="left" w:pos="1724"/>
         </w:tabs>
         <w:rPr>
-          <w:rFonts w:hint="cs"/>
           <w:cs/>
         </w:rPr>
       </w:pPr>
@@ -7326,7 +7299,6 @@
           <w:tab w:val="left" w:pos="1724"/>
         </w:tabs>
         <w:rPr>
-          <w:rFonts w:hint="cs"/>
           <w:cs/>
         </w:rPr>
       </w:pPr>
@@ -7373,7 +7345,6 @@
           <w:tab w:val="left" w:pos="1724"/>
         </w:tabs>
         <w:rPr>
-          <w:rFonts w:hint="cs"/>
           <w:cs/>
         </w:rPr>
       </w:pPr>
@@ -7393,29 +7364,215 @@
         </w:rPr>
         <w:t>එකෙන් වෙනවා වගේ.</w:t>
       </w:r>
+    </w:p>
+    <w:p>
+      <w:pPr>
+        <w:tabs>
+          <w:tab w:val="left" w:pos="1724"/>
+        </w:tabs>
+      </w:pPr>
+    </w:p>
+    <w:p>
+      <w:pPr>
+        <w:tabs>
+          <w:tab w:val="left" w:pos="1724"/>
+        </w:tabs>
+      </w:pPr>
+    </w:p>
+    <w:p>
+      <w:pPr>
+        <w:tabs>
+          <w:tab w:val="left" w:pos="1724"/>
+        </w:tabs>
+        <w:jc w:val="center"/>
+        <w:rPr>
+          <w:b/>
+          <w:bCs/>
+          <w:sz w:val="44"/>
+          <w:szCs w:val="44"/>
+          <w:u w:val="single"/>
+        </w:rPr>
+      </w:pPr>
+      <w:r>
+        <w:rPr>
+          <w:b/>
+          <w:bCs/>
+          <w:sz w:val="44"/>
+          <w:szCs w:val="44"/>
+          <w:u w:val="single"/>
+        </w:rPr>
+        <w:t>Transition</w:t>
+      </w:r>
+    </w:p>
+    <w:p>
+      <w:pPr>
+        <w:tabs>
+          <w:tab w:val="left" w:pos="1724"/>
+        </w:tabs>
+        <w:jc w:val="center"/>
+        <w:rPr>
+          <w:b/>
+          <w:bCs/>
+          <w:sz w:val="44"/>
+          <w:szCs w:val="44"/>
+          <w:u w:val="single"/>
+        </w:rPr>
+      </w:pPr>
+    </w:p>
+    <w:p>
+      <w:pPr>
+        <w:tabs>
+          <w:tab w:val="left" w:pos="1724"/>
+        </w:tabs>
+      </w:pPr>
+      <w:r>
+        <w:t xml:space="preserve">transition-duration: 2s </w:t>
+      </w:r>
+      <w:r>
+        <w:sym w:font="Wingdings" w:char="F0E0"/>
+      </w:r>
+      <w:r>
+        <w:t xml:space="preserve"> </w:t>
+      </w:r>
+      <w:r>
+        <w:rPr>
+          <w:rFonts w:hint="cs"/>
+          <w:cs/>
+        </w:rPr>
+        <w:t>මාරු වෙන වෙලාව 2</w:t>
+      </w:r>
+      <w:proofErr w:type="gramStart"/>
+      <w:r>
+        <w:t xml:space="preserve">s  </w:t>
+      </w:r>
+      <w:r>
+        <w:rPr>
+          <w:rFonts w:hint="cs"/>
+          <w:cs/>
+        </w:rPr>
+        <w:t>කරන්න</w:t>
+      </w:r>
+      <w:proofErr w:type="gramEnd"/>
+      <w:r>
+        <w:rPr>
+          <w:rFonts w:hint="cs"/>
+          <w:cs/>
+        </w:rPr>
+        <w:t>.</w:t>
+      </w:r>
+    </w:p>
+    <w:p>
+      <w:pPr>
+        <w:tabs>
+          <w:tab w:val="left" w:pos="720"/>
+        </w:tabs>
+      </w:pPr>
+      <w:r>
+        <w:t>t</w:t>
+      </w:r>
+      <w:r>
+        <w:t>ransition-</w:t>
+      </w:r>
+      <w:r>
+        <w:t xml:space="preserve">property: width </w:t>
+      </w:r>
+      <w:r>
+        <w:sym w:font="Wingdings" w:char="F0E0"/>
+      </w:r>
+    </w:p>
+    <w:p>
+      <w:pPr>
+        <w:tabs>
+          <w:tab w:val="left" w:pos="720"/>
+        </w:tabs>
+      </w:pPr>
+      <w:r>
+        <w:t>transition-</w:t>
+      </w:r>
+      <w:r>
+        <w:t xml:space="preserve">delay:3s </w:t>
+      </w:r>
+      <w:r>
+        <w:sym w:font="Wingdings" w:char="F0E0"/>
+      </w:r>
+      <w:r>
+        <w:t xml:space="preserve"> </w:t>
+      </w:r>
+      <w:r>
+        <w:rPr>
+          <w:rFonts w:hint="cs"/>
+          <w:cs/>
+        </w:rPr>
+        <w:t xml:space="preserve">එක පාරටම </w:t>
+      </w:r>
+      <w:r>
+        <w:t xml:space="preserve">transition </w:t>
+      </w:r>
+      <w:r>
+        <w:rPr>
+          <w:rFonts w:hint="cs"/>
+          <w:cs/>
+        </w:rPr>
+        <w:t xml:space="preserve">එක </w:t>
+      </w:r>
+      <w:r>
+        <w:t xml:space="preserve">apply </w:t>
+      </w:r>
+      <w:r>
+        <w:rPr>
+          <w:rFonts w:hint="cs"/>
+          <w:cs/>
+        </w:rPr>
+        <w:t xml:space="preserve">වෙන එක නවත්තලා </w:t>
+      </w:r>
+      <w:r>
+        <w:t xml:space="preserve">3s </w:t>
+      </w:r>
+      <w:r>
+        <w:rPr>
+          <w:rFonts w:hint="cs"/>
+          <w:cs/>
+        </w:rPr>
+        <w:t xml:space="preserve">ගියාට පස්සෙ </w:t>
+      </w:r>
+      <w:r>
+        <w:t xml:space="preserve">apply </w:t>
+      </w:r>
+      <w:proofErr w:type="gramStart"/>
+      <w:r>
+        <w:rPr>
+          <w:rFonts w:hint="cs"/>
+          <w:cs/>
+        </w:rPr>
+        <w:t>කරන්න.</w:t>
+      </w:r>
+      <w:r>
+        <w:rPr>
+          <w:rFonts w:hint="cs"/>
+          <w:cs/>
+        </w:rPr>
+        <w:t>(</w:t>
+      </w:r>
+      <w:proofErr w:type="gramEnd"/>
+      <w:r>
+        <w:t>waiting time)</w:t>
+      </w:r>
+    </w:p>
+    <w:p>
+      <w:pPr>
+        <w:tabs>
+          <w:tab w:val="left" w:pos="1724"/>
+        </w:tabs>
+      </w:pPr>
+    </w:p>
+    <w:p>
+      <w:pPr>
+        <w:tabs>
+          <w:tab w:val="left" w:pos="1724"/>
+        </w:tabs>
+      </w:pPr>
       <w:bookmarkStart w:id="0" w:name="_GoBack"/>
       <w:bookmarkEnd w:id="0"/>
-    </w:p>
-    <w:p>
-      <w:pPr>
-        <w:tabs>
-          <w:tab w:val="left" w:pos="1724"/>
-        </w:tabs>
-      </w:pPr>
-    </w:p>
-    <w:p>
-      <w:pPr>
-        <w:tabs>
-          <w:tab w:val="left" w:pos="1724"/>
-        </w:tabs>
-      </w:pPr>
-    </w:p>
-    <w:p>
-      <w:pPr>
-        <w:tabs>
-          <w:tab w:val="left" w:pos="1724"/>
-        </w:tabs>
-      </w:pPr>
     </w:p>
     <w:p>
       <w:pPr>
@@ -7732,14 +7889,132 @@
         </w:tabs>
       </w:pPr>
     </w:p>
-    <w:p/>
-    <w:p/>
-    <w:p>
-      <w:pPr>
-        <w:rPr>
-          <w:cs/>
-        </w:rPr>
-      </w:pPr>
+    <w:p>
+      <w:pPr>
+        <w:tabs>
+          <w:tab w:val="left" w:pos="1724"/>
+        </w:tabs>
+      </w:pPr>
+    </w:p>
+    <w:p>
+      <w:pPr>
+        <w:tabs>
+          <w:tab w:val="left" w:pos="1724"/>
+        </w:tabs>
+      </w:pPr>
+    </w:p>
+    <w:p/>
+    <w:p/>
+    <w:p>
+      <w:r>
+        <w:rPr>
+          <w:noProof/>
+          <w:lang w:val="si-LK"/>
+        </w:rPr>
+        <w:lastRenderedPageBreak/>
+        <w:drawing>
+          <wp:inline distT="0" distB="0" distL="0" distR="0" wp14:anchorId="55CFFD58" wp14:editId="04DC608B">
+            <wp:extent cx="5295900" cy="8102600"/>
+            <wp:effectExtent l="0" t="0" r="0" b="0"/>
+            <wp:docPr id="2" name="Picture 2"/>
+            <wp:cNvGraphicFramePr>
+              <a:graphicFrameLocks xmlns:a="http://schemas.openxmlformats.org/drawingml/2006/main" noChangeAspect="1"/>
+            </wp:cNvGraphicFramePr>
+            <a:graphic xmlns:a="http://schemas.openxmlformats.org/drawingml/2006/main">
+              <a:graphicData uri="http://schemas.openxmlformats.org/drawingml/2006/picture">
+                <pic:pic xmlns:pic="http://schemas.openxmlformats.org/drawingml/2006/picture">
+                  <pic:nvPicPr>
+                    <pic:cNvPr id="2" name="Screenshot 2023-06-15 at 10.22.55.png"/>
+                    <pic:cNvPicPr/>
+                  </pic:nvPicPr>
+                  <pic:blipFill>
+                    <a:blip r:embed="rId10">
+                      <a:extLst>
+                        <a:ext uri="{28A0092B-C50C-407E-A947-70E740481C1C}">
+                          <a14:useLocalDpi xmlns:a14="http://schemas.microsoft.com/office/drawing/2010/main" val="0"/>
+                        </a:ext>
+                      </a:extLst>
+                    </a:blip>
+                    <a:stretch>
+                      <a:fillRect/>
+                    </a:stretch>
+                  </pic:blipFill>
+                  <pic:spPr>
+                    <a:xfrm>
+                      <a:off x="0" y="0"/>
+                      <a:ext cx="5295900" cy="8102600"/>
+                    </a:xfrm>
+                    <a:prstGeom prst="rect">
+                      <a:avLst/>
+                    </a:prstGeom>
+                  </pic:spPr>
+                </pic:pic>
+              </a:graphicData>
+            </a:graphic>
+          </wp:inline>
+        </w:drawing>
+      </w:r>
+    </w:p>
+    <w:p/>
+    <w:p/>
+    <w:p/>
+    <w:p>
+      <w:r>
+        <w:t xml:space="preserve">Dom </w:t>
+      </w:r>
+      <w:proofErr w:type="spellStart"/>
+      <w:r>
+        <w:t>elemnt</w:t>
+      </w:r>
+      <w:proofErr w:type="spellEnd"/>
+      <w:r>
+        <w:t xml:space="preserve"> </w:t>
+      </w:r>
+      <w:proofErr w:type="spellStart"/>
+      <w:r>
+        <w:t>ekak</w:t>
+      </w:r>
+      <w:proofErr w:type="spellEnd"/>
+      <w:r>
+        <w:t xml:space="preserve"> get </w:t>
+      </w:r>
+      <w:proofErr w:type="spellStart"/>
+      <w:r>
+        <w:t>eken</w:t>
+      </w:r>
+      <w:proofErr w:type="spellEnd"/>
+    </w:p>
+    <w:p>
+      <w:pPr>
+        <w:rPr>
+          <w:cs/>
+        </w:rPr>
+      </w:pPr>
+      <w:proofErr w:type="spellStart"/>
+      <w:r>
+        <w:lastRenderedPageBreak/>
+        <w:t>Eq</w:t>
+      </w:r>
+      <w:proofErr w:type="spellEnd"/>
+      <w:r>
+        <w:t xml:space="preserve"> </w:t>
+      </w:r>
+      <w:proofErr w:type="spellStart"/>
+      <w:r>
+        <w:t>eken</w:t>
+      </w:r>
+      <w:proofErr w:type="spellEnd"/>
+      <w:r>
+        <w:t xml:space="preserve"> </w:t>
+      </w:r>
+      <w:proofErr w:type="spellStart"/>
+      <w:r>
+        <w:t>jquery</w:t>
+      </w:r>
+      <w:proofErr w:type="spellEnd"/>
+      <w:r>
+        <w:t xml:space="preserve"> object ekak</w:t>
+      </w:r>
     </w:p>
     <w:sectPr>
       <w:pgSz w:w="11900" w:h="16840"/>

</xml_diff>